<commit_message>
[doc] Grammar actualizada. Numero ID es Numero CADENA
</commit_message>
<xml_diff>
--- a/doc/Grupo B - Grammar - v1.2.docx
+++ b/doc/Grupo B - Grammar - v1.2.docx
@@ -140,760 +140,62 @@
           <w:szCs w:val="18"/>
           <w:lang w:val="es-ES"/>
         </w:rPr>
-        <w:t>&lt;NOMBRE&gt; ::= "nombre" ':' &lt;ID&gt; ';'</w:t>
-      </w:r>
-    </w:p>
-    <w:p>
-      <w:pPr>
-        <w:widowControl w:val="0"/>
-        <w:pBdr>
-          <w:top w:val="nil"/>
-          <w:left w:val="nil"/>
-          <w:bottom w:val="nil"/>
-          <w:right w:val="nil"/>
-          <w:between w:val="nil"/>
-        </w:pBdr>
-        <w:jc w:val="both"/>
-        <w:rPr>
-          <w:rFonts w:ascii="Consolas" w:eastAsia="Consolas" w:hAnsi="Consolas" w:cs="Consolas"/>
-          <w:sz w:val="18"/>
-          <w:szCs w:val="18"/>
-          <w:lang w:val="es-ES"/>
-        </w:rPr>
-      </w:pPr>
-      <w:r>
-        <w:rPr>
-          <w:rFonts w:ascii="Consolas" w:eastAsia="Consolas" w:hAnsi="Consolas" w:cs="Consolas"/>
-          <w:sz w:val="18"/>
-          <w:szCs w:val="18"/>
-          <w:lang w:val="es-ES"/>
-        </w:rPr>
-        <w:t xml:space="preserve">&lt;USUARIO&gt; ::= "usuario" ':' &lt;CADENA&gt; ';' </w:t>
-      </w:r>
-    </w:p>
-    <w:p>
-      <w:pPr>
-        <w:widowControl w:val="0"/>
-        <w:pBdr>
-          <w:top w:val="nil"/>
-          <w:left w:val="nil"/>
-          <w:bottom w:val="nil"/>
-          <w:right w:val="nil"/>
-          <w:between w:val="nil"/>
-        </w:pBdr>
-        <w:jc w:val="both"/>
-        <w:rPr>
-          <w:rFonts w:ascii="Consolas" w:eastAsia="Consolas" w:hAnsi="Consolas" w:cs="Consolas"/>
-          <w:sz w:val="18"/>
-          <w:szCs w:val="18"/>
-          <w:lang w:val="es-ES"/>
-        </w:rPr>
-      </w:pPr>
-      <w:r>
-        <w:rPr>
-          <w:rFonts w:ascii="Consolas" w:eastAsia="Consolas" w:hAnsi="Consolas" w:cs="Consolas"/>
-          <w:sz w:val="18"/>
-          <w:szCs w:val="18"/>
-          <w:lang w:val="es-ES"/>
-        </w:rPr>
-        <w:t>&lt;RACIONES&gt; ::= "raciones" ':' &lt;NUMERO&gt; ';'</w:t>
-      </w:r>
-    </w:p>
-    <w:p>
-      <w:pPr>
-        <w:widowControl w:val="0"/>
-        <w:pBdr>
-          <w:top w:val="nil"/>
-          <w:left w:val="nil"/>
-          <w:bottom w:val="nil"/>
-          <w:right w:val="nil"/>
-          <w:between w:val="nil"/>
-        </w:pBdr>
-        <w:jc w:val="both"/>
-        <w:rPr>
-          <w:rFonts w:ascii="Consolas" w:eastAsia="Consolas" w:hAnsi="Consolas" w:cs="Consolas"/>
-          <w:sz w:val="18"/>
-          <w:szCs w:val="18"/>
-          <w:lang w:val="es-ES"/>
-        </w:rPr>
-      </w:pPr>
-      <w:r>
-        <w:rPr>
-          <w:rFonts w:ascii="Consolas" w:eastAsia="Consolas" w:hAnsi="Consolas" w:cs="Consolas"/>
-          <w:sz w:val="18"/>
-          <w:szCs w:val="18"/>
-          <w:lang w:val="es-ES"/>
-        </w:rPr>
-        <w:t xml:space="preserve">&lt;TIEMPO_TOTAL&gt; ::= "tiempo" </w:t>
-      </w:r>
-      <w:r>
-        <w:rPr>
-          <w:rFonts w:ascii="Consolas" w:eastAsia="Consolas" w:hAnsi="Consolas" w:cs="Consolas"/>
-          <w:sz w:val="18"/>
-          <w:szCs w:val="18"/>
-          <w:lang w:val="es-ES"/>
-        </w:rPr>
-        <w:t xml:space="preserve">':' &lt;DURACION&gt; ';' </w:t>
-      </w:r>
-    </w:p>
-    <w:p>
-      <w:pPr>
-        <w:widowControl w:val="0"/>
-        <w:pBdr>
-          <w:top w:val="nil"/>
-          <w:left w:val="nil"/>
-          <w:bottom w:val="nil"/>
-          <w:right w:val="nil"/>
-          <w:between w:val="nil"/>
-        </w:pBdr>
-        <w:jc w:val="both"/>
-        <w:rPr>
-          <w:rFonts w:ascii="Consolas" w:eastAsia="Consolas" w:hAnsi="Consolas" w:cs="Consolas"/>
-          <w:sz w:val="18"/>
-          <w:szCs w:val="18"/>
-          <w:lang w:val="es-ES"/>
-        </w:rPr>
-      </w:pPr>
-      <w:r>
-        <w:rPr>
-          <w:rFonts w:ascii="Consolas" w:eastAsia="Consolas" w:hAnsi="Consolas" w:cs="Consolas"/>
-          <w:sz w:val="18"/>
-          <w:szCs w:val="18"/>
-          <w:lang w:val="es-ES"/>
-        </w:rPr>
-        <w:t>&lt;CALORIAS&gt; ::= "calorias" ':' &lt;NUMERO&gt; ';'</w:t>
-      </w:r>
-    </w:p>
-    <w:p>
-      <w:pPr>
-        <w:widowControl w:val="0"/>
-        <w:pBdr>
-          <w:top w:val="nil"/>
-          <w:left w:val="nil"/>
-          <w:bottom w:val="nil"/>
-          <w:right w:val="nil"/>
-          <w:between w:val="nil"/>
-        </w:pBdr>
-        <w:jc w:val="both"/>
-        <w:rPr>
-          <w:rFonts w:ascii="Consolas" w:eastAsia="Consolas" w:hAnsi="Consolas" w:cs="Consolas"/>
-          <w:sz w:val="18"/>
-          <w:szCs w:val="18"/>
-          <w:lang w:val="es-ES"/>
-        </w:rPr>
-      </w:pPr>
-      <w:r>
-        <w:rPr>
-          <w:rFonts w:ascii="Consolas" w:eastAsia="Consolas" w:hAnsi="Consolas" w:cs="Consolas"/>
-          <w:sz w:val="18"/>
-          <w:szCs w:val="18"/>
-          <w:lang w:val="es-ES"/>
-        </w:rPr>
-        <w:t>&lt;TIPO&gt; ::= "tipo" ':' &lt;CADENA&gt; ';'</w:t>
-      </w:r>
-    </w:p>
-    <w:p>
-      <w:pPr>
-        <w:widowControl w:val="0"/>
-        <w:pBdr>
-          <w:top w:val="nil"/>
-          <w:left w:val="nil"/>
-          <w:bottom w:val="nil"/>
-          <w:right w:val="nil"/>
-          <w:between w:val="nil"/>
-        </w:pBdr>
-        <w:jc w:val="both"/>
-        <w:rPr>
-          <w:rFonts w:ascii="Consolas" w:eastAsia="Consolas" w:hAnsi="Consolas" w:cs="Consolas"/>
-          <w:sz w:val="18"/>
-          <w:szCs w:val="18"/>
-          <w:lang w:val="es-ES"/>
-        </w:rPr>
-      </w:pPr>
-      <w:r>
-        <w:rPr>
-          <w:rFonts w:ascii="Consolas" w:eastAsia="Consolas" w:hAnsi="Consolas" w:cs="Consolas"/>
-          <w:sz w:val="18"/>
-          <w:szCs w:val="18"/>
-          <w:lang w:val="es-ES"/>
-        </w:rPr>
-        <w:t>&lt;COCINA&gt; ::= "cocina" ':' &lt;CADENA&gt; ';'</w:t>
-      </w:r>
-    </w:p>
-    <w:p>
-      <w:pPr>
-        <w:widowControl w:val="0"/>
-        <w:pBdr>
-          <w:top w:val="nil"/>
-          <w:left w:val="nil"/>
-          <w:bottom w:val="nil"/>
-          <w:right w:val="nil"/>
-          <w:between w:val="nil"/>
-        </w:pBdr>
-        <w:jc w:val="both"/>
-        <w:rPr>
-          <w:rFonts w:ascii="Consolas" w:eastAsia="Consolas" w:hAnsi="Consolas" w:cs="Consolas"/>
-          <w:sz w:val="18"/>
-          <w:szCs w:val="18"/>
-          <w:lang w:val="es-ES"/>
-        </w:rPr>
-      </w:pPr>
-    </w:p>
-    <w:p>
-      <w:pPr>
-        <w:widowControl w:val="0"/>
-        <w:pBdr>
-          <w:top w:val="nil"/>
-          <w:left w:val="nil"/>
-          <w:bottom w:val="nil"/>
-          <w:right w:val="nil"/>
-          <w:between w:val="nil"/>
-        </w:pBdr>
-        <w:jc w:val="both"/>
-        <w:rPr>
-          <w:rFonts w:ascii="Consolas" w:eastAsia="Consolas" w:hAnsi="Consolas" w:cs="Consolas"/>
-          <w:sz w:val="18"/>
-          <w:szCs w:val="18"/>
-          <w:lang w:val="es-ES"/>
-        </w:rPr>
-      </w:pPr>
-      <w:r>
-        <w:rPr>
-          <w:rFonts w:ascii="Consolas" w:eastAsia="Consolas" w:hAnsi="Consolas" w:cs="Consolas"/>
-          <w:sz w:val="18"/>
-          <w:szCs w:val="18"/>
-          <w:lang w:val="es-ES"/>
-        </w:rPr>
-        <w:t>&lt;INSTRUCCION&gt;  ::= (&lt;PROGRAMAR&gt; | &lt;ANADIR&gt; | &lt;CALENTAR&gt; | &lt;REMOVER&gt; | &lt;ACCION_USUARIO&gt; | &lt;SACAR&gt;) ';'</w:t>
-      </w:r>
-    </w:p>
-    <w:p>
-      <w:pPr>
-        <w:widowControl w:val="0"/>
-        <w:pBdr>
-          <w:top w:val="nil"/>
-          <w:left w:val="nil"/>
-          <w:bottom w:val="nil"/>
-          <w:right w:val="nil"/>
-          <w:between w:val="nil"/>
-        </w:pBdr>
-        <w:jc w:val="both"/>
-        <w:rPr>
-          <w:rFonts w:ascii="Consolas" w:eastAsia="Consolas" w:hAnsi="Consolas" w:cs="Consolas"/>
-          <w:sz w:val="18"/>
-          <w:szCs w:val="18"/>
-          <w:lang w:val="es-ES"/>
-        </w:rPr>
-      </w:pPr>
-      <w:r>
-        <w:rPr>
-          <w:rFonts w:ascii="Consolas" w:eastAsia="Consolas" w:hAnsi="Consolas" w:cs="Consolas"/>
-          <w:sz w:val="18"/>
-          <w:szCs w:val="18"/>
-          <w:lang w:val="es-ES"/>
-        </w:rPr>
-        <w:t>&lt;PROGRAMAR&gt;   ::</w:t>
-      </w:r>
-      <w:r>
-        <w:rPr>
-          <w:rFonts w:ascii="Consolas" w:eastAsia="Consolas" w:hAnsi="Consolas" w:cs="Consolas"/>
-          <w:sz w:val="18"/>
-          <w:szCs w:val="18"/>
-          <w:lang w:val="es-ES"/>
-        </w:rPr>
-        <w:t>= "programar" '(' &lt;TEMPERATURA&gt; ',' &lt;VELOCIDAD&gt; ',' &lt;TEMPORIZADOR&gt; [',' "inverso"] ')'</w:t>
-      </w:r>
-    </w:p>
-    <w:p>
-      <w:pPr>
-        <w:widowControl w:val="0"/>
-        <w:pBdr>
-          <w:top w:val="nil"/>
-          <w:left w:val="nil"/>
-          <w:bottom w:val="nil"/>
-          <w:right w:val="nil"/>
-          <w:between w:val="nil"/>
-        </w:pBdr>
-        <w:jc w:val="both"/>
-        <w:rPr>
-          <w:rFonts w:ascii="Consolas" w:eastAsia="Consolas" w:hAnsi="Consolas" w:cs="Consolas"/>
-          <w:sz w:val="18"/>
-          <w:szCs w:val="18"/>
-          <w:lang w:val="es-ES"/>
-        </w:rPr>
-      </w:pPr>
-      <w:r>
-        <w:rPr>
-          <w:rFonts w:ascii="Consolas" w:eastAsia="Consolas" w:hAnsi="Consolas" w:cs="Consolas"/>
-          <w:sz w:val="18"/>
-          <w:szCs w:val="18"/>
-          <w:lang w:val="es-ES"/>
-        </w:rPr>
-        <w:t>&lt;CALENTAR&gt;       ::= "calentar" '(' &lt;TEMPERATURA&gt; ',' &lt;TEMPORIZADOR&gt; ')'</w:t>
-      </w:r>
-    </w:p>
-    <w:p>
-      <w:pPr>
-        <w:widowControl w:val="0"/>
-        <w:pBdr>
-          <w:top w:val="nil"/>
-          <w:left w:val="nil"/>
-          <w:bottom w:val="nil"/>
-          <w:right w:val="nil"/>
-          <w:between w:val="nil"/>
-        </w:pBdr>
-        <w:jc w:val="both"/>
-        <w:rPr>
-          <w:rFonts w:ascii="Consolas" w:eastAsia="Consolas" w:hAnsi="Consolas" w:cs="Consolas"/>
-          <w:sz w:val="18"/>
-          <w:szCs w:val="18"/>
-          <w:lang w:val="es-ES"/>
-        </w:rPr>
-      </w:pPr>
-      <w:r>
-        <w:rPr>
-          <w:rFonts w:ascii="Consolas" w:eastAsia="Consolas" w:hAnsi="Consolas" w:cs="Consolas"/>
-          <w:sz w:val="18"/>
-          <w:szCs w:val="18"/>
-          <w:lang w:val="es-ES"/>
-        </w:rPr>
-        <w:t>&lt;REMOVER&gt;        ::= "remover" '(' &lt;VELOCIDAD&gt; ',' &lt;TEMPORIZADOR&gt; [',' "inverso"] ')'</w:t>
-      </w:r>
-    </w:p>
-    <w:p>
-      <w:pPr>
-        <w:widowControl w:val="0"/>
-        <w:pBdr>
-          <w:top w:val="nil"/>
-          <w:left w:val="nil"/>
-          <w:bottom w:val="nil"/>
-          <w:right w:val="nil"/>
-          <w:between w:val="nil"/>
-        </w:pBdr>
-        <w:jc w:val="both"/>
-        <w:rPr>
-          <w:rFonts w:ascii="Consolas" w:eastAsia="Consolas" w:hAnsi="Consolas" w:cs="Consolas"/>
-          <w:sz w:val="18"/>
-          <w:szCs w:val="18"/>
-          <w:lang w:val="es-ES"/>
-        </w:rPr>
-      </w:pPr>
-      <w:r>
-        <w:rPr>
-          <w:rFonts w:ascii="Consolas" w:eastAsia="Consolas" w:hAnsi="Consolas" w:cs="Consolas"/>
-          <w:sz w:val="18"/>
-          <w:szCs w:val="18"/>
-          <w:lang w:val="es-ES"/>
-        </w:rPr>
-        <w:t>&lt;ACCION_US</w:t>
-      </w:r>
-      <w:r>
-        <w:rPr>
-          <w:rFonts w:ascii="Consolas" w:eastAsia="Consolas" w:hAnsi="Consolas" w:cs="Consolas"/>
-          <w:sz w:val="18"/>
-          <w:szCs w:val="18"/>
-          <w:lang w:val="es-ES"/>
-        </w:rPr>
-        <w:t>UARIO&gt; ::= '"' &lt;CADENA&gt; '"'</w:t>
-      </w:r>
-    </w:p>
-    <w:p>
-      <w:pPr>
-        <w:widowControl w:val="0"/>
-        <w:pBdr>
-          <w:top w:val="nil"/>
-          <w:left w:val="nil"/>
-          <w:bottom w:val="nil"/>
-          <w:right w:val="nil"/>
-          <w:between w:val="nil"/>
-        </w:pBdr>
-        <w:jc w:val="both"/>
-        <w:rPr>
-          <w:rFonts w:ascii="Consolas" w:eastAsia="Consolas" w:hAnsi="Consolas" w:cs="Consolas"/>
-          <w:sz w:val="18"/>
-          <w:szCs w:val="18"/>
-          <w:lang w:val="es-ES"/>
-        </w:rPr>
-      </w:pPr>
-      <w:r>
-        <w:rPr>
-          <w:rFonts w:ascii="Consolas" w:eastAsia="Consolas" w:hAnsi="Consolas" w:cs="Consolas"/>
-          <w:sz w:val="18"/>
-          <w:szCs w:val="18"/>
-          <w:lang w:val="es-ES"/>
-        </w:rPr>
-        <w:t>&lt;ANADIR&gt;         ::= "anadir" '(' (&lt;INGREDIENTE&gt; | &lt;CADENA&gt;) ')'</w:t>
-      </w:r>
-    </w:p>
-    <w:p>
-      <w:pPr>
-        <w:widowControl w:val="0"/>
-        <w:pBdr>
-          <w:top w:val="nil"/>
-          <w:left w:val="nil"/>
-          <w:bottom w:val="nil"/>
-          <w:right w:val="nil"/>
-          <w:between w:val="nil"/>
-        </w:pBdr>
-        <w:jc w:val="both"/>
-        <w:rPr>
-          <w:rFonts w:ascii="Consolas" w:eastAsia="Consolas" w:hAnsi="Consolas" w:cs="Consolas"/>
-          <w:sz w:val="18"/>
-          <w:szCs w:val="18"/>
-          <w:lang w:val="es-ES"/>
-        </w:rPr>
-      </w:pPr>
-      <w:r>
-        <w:rPr>
-          <w:rFonts w:ascii="Consolas" w:eastAsia="Consolas" w:hAnsi="Consolas" w:cs="Consolas"/>
-          <w:sz w:val="18"/>
-          <w:szCs w:val="18"/>
-          <w:lang w:val="es-ES"/>
-        </w:rPr>
-        <w:t>&lt;SACAR&gt;          ::= "sacar" '(' &lt;CADENA&gt; ')'</w:t>
-      </w:r>
-    </w:p>
-    <w:p>
-      <w:pPr>
-        <w:widowControl w:val="0"/>
-        <w:pBdr>
-          <w:top w:val="nil"/>
-          <w:left w:val="nil"/>
-          <w:bottom w:val="nil"/>
-          <w:right w:val="nil"/>
-          <w:between w:val="nil"/>
-        </w:pBdr>
-        <w:jc w:val="both"/>
-        <w:rPr>
-          <w:rFonts w:ascii="Consolas" w:eastAsia="Consolas" w:hAnsi="Consolas" w:cs="Consolas"/>
-          <w:sz w:val="18"/>
-          <w:szCs w:val="18"/>
-          <w:lang w:val="es-ES"/>
-        </w:rPr>
-      </w:pPr>
-      <w:r>
-        <w:rPr>
-          <w:rFonts w:ascii="Consolas" w:eastAsia="Consolas" w:hAnsi="Consolas" w:cs="Consolas"/>
-          <w:sz w:val="18"/>
-          <w:szCs w:val="18"/>
-          <w:lang w:val="es-ES"/>
-        </w:rPr>
-        <w:t>&lt;TEMPERATURA&gt;    ::= (&lt;TEMP&gt; | "varoma")</w:t>
-      </w:r>
-    </w:p>
-    <w:p>
-      <w:pPr>
-        <w:widowControl w:val="0"/>
-        <w:pBdr>
-          <w:top w:val="nil"/>
-          <w:left w:val="nil"/>
-          <w:bottom w:val="nil"/>
-          <w:right w:val="nil"/>
-          <w:between w:val="nil"/>
-        </w:pBdr>
-        <w:jc w:val="both"/>
-        <w:rPr>
-          <w:rFonts w:ascii="Consolas" w:eastAsia="Consolas" w:hAnsi="Consolas" w:cs="Consolas"/>
-          <w:sz w:val="18"/>
-          <w:szCs w:val="18"/>
-          <w:lang w:val="es-ES"/>
-        </w:rPr>
-      </w:pPr>
-      <w:r>
-        <w:rPr>
-          <w:rFonts w:ascii="Consolas" w:eastAsia="Consolas" w:hAnsi="Consolas" w:cs="Consolas"/>
-          <w:sz w:val="18"/>
-          <w:szCs w:val="18"/>
-          <w:lang w:val="es-ES"/>
-        </w:rPr>
-        <w:t>&lt;VELOCIDAD&gt;      ::= (&lt;NUMERO&gt; | "cuchara" | "espiga" | "turbo")</w:t>
-      </w:r>
-    </w:p>
-    <w:p>
-      <w:pPr>
-        <w:widowControl w:val="0"/>
-        <w:pBdr>
-          <w:top w:val="nil"/>
-          <w:left w:val="nil"/>
-          <w:bottom w:val="nil"/>
-          <w:right w:val="nil"/>
-          <w:between w:val="nil"/>
-        </w:pBdr>
-        <w:jc w:val="both"/>
-        <w:rPr>
-          <w:rFonts w:ascii="Consolas" w:eastAsia="Consolas" w:hAnsi="Consolas" w:cs="Consolas"/>
-          <w:sz w:val="18"/>
-          <w:szCs w:val="18"/>
-          <w:lang w:val="es-ES"/>
-        </w:rPr>
-      </w:pPr>
-      <w:r>
-        <w:rPr>
-          <w:rFonts w:ascii="Consolas" w:eastAsia="Consolas" w:hAnsi="Consolas" w:cs="Consolas"/>
-          <w:sz w:val="18"/>
-          <w:szCs w:val="18"/>
-          <w:lang w:val="es-ES"/>
-        </w:rPr>
-        <w:t>&lt;INGREDIENT</w:t>
-      </w:r>
-      <w:r>
-        <w:rPr>
-          <w:rFonts w:ascii="Consolas" w:eastAsia="Consolas" w:hAnsi="Consolas" w:cs="Consolas"/>
-          <w:sz w:val="18"/>
-          <w:szCs w:val="18"/>
-          <w:lang w:val="es-ES"/>
-        </w:rPr>
-        <w:t>E&gt;    ::= &lt;CANTIDAD&gt; &lt;CADENA&gt; ';'</w:t>
-      </w:r>
-    </w:p>
-    <w:p>
-      <w:pPr>
-        <w:widowControl w:val="0"/>
-        <w:pBdr>
-          <w:top w:val="nil"/>
-          <w:left w:val="nil"/>
-          <w:bottom w:val="nil"/>
-          <w:right w:val="nil"/>
-          <w:between w:val="nil"/>
-        </w:pBdr>
-        <w:jc w:val="both"/>
-        <w:rPr>
-          <w:rFonts w:ascii="Consolas" w:eastAsia="Consolas" w:hAnsi="Consolas" w:cs="Consolas"/>
-          <w:sz w:val="18"/>
-          <w:szCs w:val="18"/>
-          <w:lang w:val="es-ES"/>
-        </w:rPr>
-      </w:pPr>
-      <w:r>
-        <w:rPr>
-          <w:rFonts w:ascii="Consolas" w:eastAsia="Consolas" w:hAnsi="Consolas" w:cs="Consolas"/>
-          <w:sz w:val="18"/>
-          <w:szCs w:val="18"/>
-          <w:lang w:val="es-ES"/>
-        </w:rPr>
-        <w:t>&lt;CANTIDAD&gt;       ::= (&lt;NUMERO&gt; ('l' | 'ml' | 'g' | 'cucharada' | 'ud') | "al_gusto")</w:t>
-      </w:r>
-    </w:p>
-    <w:p>
-      <w:pPr>
-        <w:widowControl w:val="0"/>
-        <w:pBdr>
-          <w:top w:val="nil"/>
-          <w:left w:val="nil"/>
-          <w:bottom w:val="nil"/>
-          <w:right w:val="nil"/>
-          <w:between w:val="nil"/>
-        </w:pBdr>
-        <w:jc w:val="both"/>
-        <w:rPr>
-          <w:rFonts w:ascii="Consolas" w:eastAsia="Consolas" w:hAnsi="Consolas" w:cs="Consolas"/>
-          <w:sz w:val="18"/>
-          <w:szCs w:val="18"/>
-          <w:lang w:val="es-ES"/>
-        </w:rPr>
-      </w:pPr>
-    </w:p>
-    <w:p>
-      <w:pPr>
-        <w:widowControl w:val="0"/>
-        <w:pBdr>
-          <w:top w:val="nil"/>
-          <w:left w:val="nil"/>
-          <w:bottom w:val="nil"/>
-          <w:right w:val="nil"/>
-          <w:between w:val="nil"/>
-        </w:pBdr>
-        <w:jc w:val="both"/>
-        <w:rPr>
-          <w:rFonts w:ascii="Consolas" w:eastAsia="Consolas" w:hAnsi="Consolas" w:cs="Consolas"/>
-          <w:sz w:val="18"/>
-          <w:szCs w:val="18"/>
-          <w:lang w:val="es-ES"/>
-        </w:rPr>
-      </w:pPr>
-      <w:r>
-        <w:rPr>
-          <w:rFonts w:ascii="Consolas" w:eastAsia="Consolas" w:hAnsi="Consolas" w:cs="Consolas"/>
-          <w:sz w:val="18"/>
-          <w:szCs w:val="18"/>
-          <w:lang w:val="es-ES"/>
-        </w:rPr>
-        <w:t>&lt;ID&gt; ::= ('A' | ... | 'Z' | 'a' | ... | 'z') {('A' | ... | 'Z' | 'a' | ... | 'z'  | '0' | ... | '9')}</w:t>
-      </w:r>
-    </w:p>
-    <w:p>
-      <w:pPr>
-        <w:widowControl w:val="0"/>
-        <w:pBdr>
-          <w:top w:val="nil"/>
-          <w:left w:val="nil"/>
-          <w:bottom w:val="nil"/>
-          <w:right w:val="nil"/>
-          <w:between w:val="nil"/>
-        </w:pBdr>
-        <w:jc w:val="both"/>
-        <w:rPr>
-          <w:rFonts w:ascii="Consolas" w:eastAsia="Consolas" w:hAnsi="Consolas" w:cs="Consolas"/>
-          <w:sz w:val="18"/>
-          <w:szCs w:val="18"/>
-        </w:rPr>
-      </w:pPr>
-      <w:r>
-        <w:rPr>
-          <w:rFonts w:ascii="Consolas" w:eastAsia="Consolas" w:hAnsi="Consolas" w:cs="Consolas"/>
-          <w:sz w:val="18"/>
-          <w:szCs w:val="18"/>
-          <w:lang w:val="es-ES"/>
-        </w:rPr>
-        <w:t xml:space="preserve">&lt;CADENA&gt; ::= '"' ('A' | ... | 'Z' | 'a' | ... | 'z' | '0' | ... | '9') {('A' | ... </w:t>
-      </w:r>
-      <w:r>
-        <w:rPr>
-          <w:rFonts w:ascii="Consolas" w:eastAsia="Consolas" w:hAnsi="Consolas" w:cs="Consolas"/>
-          <w:sz w:val="18"/>
-          <w:szCs w:val="18"/>
-        </w:rPr>
-        <w:t>| 'Z' | 'a' | ... | 'z' | '0' | ... | '9' | &lt;BLANCO&gt;)} '"'</w:t>
-      </w:r>
-    </w:p>
-    <w:p>
-      <w:pPr>
-        <w:widowControl w:val="0"/>
-        <w:pBdr>
-          <w:top w:val="nil"/>
-          <w:left w:val="nil"/>
-          <w:bottom w:val="nil"/>
-          <w:right w:val="nil"/>
-          <w:between w:val="nil"/>
-        </w:pBdr>
-        <w:jc w:val="both"/>
-        <w:rPr>
-          <w:rFonts w:ascii="Consolas" w:eastAsia="Consolas" w:hAnsi="Consolas" w:cs="Consolas"/>
-          <w:sz w:val="18"/>
-          <w:szCs w:val="18"/>
-        </w:rPr>
-      </w:pPr>
-    </w:p>
-    <w:p>
-      <w:pPr>
-        <w:widowControl w:val="0"/>
-        <w:pBdr>
-          <w:top w:val="nil"/>
-          <w:left w:val="nil"/>
-          <w:bottom w:val="nil"/>
-          <w:right w:val="nil"/>
-          <w:between w:val="nil"/>
-        </w:pBdr>
-        <w:jc w:val="both"/>
-        <w:rPr>
-          <w:rFonts w:ascii="Consolas" w:eastAsia="Consolas" w:hAnsi="Consolas" w:cs="Consolas"/>
-          <w:sz w:val="18"/>
-          <w:szCs w:val="18"/>
-          <w:lang w:val="es-ES"/>
-        </w:rPr>
-      </w:pPr>
-      <w:r>
-        <w:rPr>
-          <w:rFonts w:ascii="Consolas" w:eastAsia="Consolas" w:hAnsi="Consolas" w:cs="Consolas"/>
-          <w:sz w:val="18"/>
-          <w:szCs w:val="18"/>
-          <w:lang w:val="es-ES"/>
-        </w:rPr>
-        <w:t xml:space="preserve">&lt;DURACION&gt; </w:t>
-      </w:r>
-      <w:r>
-        <w:rPr>
-          <w:rFonts w:ascii="Consolas" w:eastAsia="Consolas" w:hAnsi="Consolas" w:cs="Consolas"/>
-          <w:sz w:val="18"/>
-          <w:szCs w:val="18"/>
-          <w:lang w:val="es-ES"/>
-        </w:rPr>
-        <w:t>::= [&lt;NUMERO&gt; 'h'] &lt;NUMERO&gt; 'm'</w:t>
-      </w:r>
-    </w:p>
-    <w:p>
-      <w:pPr>
-        <w:widowControl w:val="0"/>
-        <w:jc w:val="both"/>
-        <w:rPr>
-          <w:rFonts w:ascii="Consolas" w:eastAsia="Consolas" w:hAnsi="Consolas" w:cs="Consolas"/>
-          <w:sz w:val="18"/>
-          <w:szCs w:val="18"/>
-          <w:lang w:val="es-ES"/>
-        </w:rPr>
-      </w:pPr>
-      <w:r>
-        <w:rPr>
-          <w:rFonts w:ascii="Consolas" w:eastAsia="Consolas" w:hAnsi="Consolas" w:cs="Consolas"/>
-          <w:sz w:val="18"/>
-          <w:szCs w:val="18"/>
-          <w:lang w:val="es-ES"/>
-        </w:rPr>
-        <w:t>&lt;TEMPORIZADOR&gt; ::= &lt;DIGITO&gt; &lt;DIGITO&gt; ':' &lt;DIGITO&gt; &lt;DIGITO&gt;</w:t>
-      </w:r>
-    </w:p>
-    <w:p>
-      <w:pPr>
-        <w:widowControl w:val="0"/>
-        <w:pBdr>
-          <w:top w:val="nil"/>
-          <w:left w:val="nil"/>
-          <w:bottom w:val="nil"/>
-          <w:right w:val="nil"/>
-          <w:between w:val="nil"/>
-        </w:pBdr>
-        <w:jc w:val="both"/>
-        <w:rPr>
-          <w:rFonts w:ascii="Consolas" w:eastAsia="Consolas" w:hAnsi="Consolas" w:cs="Consolas"/>
-          <w:sz w:val="18"/>
-          <w:szCs w:val="18"/>
-          <w:lang w:val="es-ES"/>
-        </w:rPr>
-      </w:pPr>
-      <w:r>
-        <w:rPr>
-          <w:rFonts w:ascii="Consolas" w:eastAsia="Consolas" w:hAnsi="Consolas" w:cs="Consolas"/>
-          <w:sz w:val="18"/>
-          <w:szCs w:val="18"/>
-          <w:lang w:val="es-ES"/>
-        </w:rPr>
-        <w:t xml:space="preserve">&lt;TEMP&gt; ::= &lt;NUMERO&gt; </w:t>
-      </w:r>
-      <w:r>
-        <w:rPr>
-          <w:rFonts w:ascii="Consolas" w:eastAsia="Consolas" w:hAnsi="Consolas" w:cs="Consolas"/>
-          <w:sz w:val="18"/>
-          <w:szCs w:val="18"/>
-          <w:lang w:val="es-ES"/>
-        </w:rPr>
-        <w:t xml:space="preserve">[º | </w:t>
-      </w:r>
-      <w:r>
-        <w:rPr>
-          <w:rFonts w:eastAsia="Consolas"/>
-          <w:sz w:val="18"/>
-          <w:szCs w:val="18"/>
-          <w:lang w:val="es-ES"/>
-        </w:rPr>
-        <w:t>º</w:t>
-      </w:r>
-      <w:r>
-        <w:rPr>
-          <w:rFonts w:ascii="Consolas" w:eastAsia="Consolas" w:hAnsi="Consolas" w:cs="Consolas"/>
-          <w:sz w:val="18"/>
-          <w:szCs w:val="18"/>
-          <w:lang w:val="es-ES"/>
-        </w:rPr>
-        <w:t xml:space="preserve">] </w:t>
-      </w:r>
-      <w:r>
-        <w:rPr>
-          <w:rFonts w:ascii="Consolas" w:eastAsia="Consolas" w:hAnsi="Consolas" w:cs="Consolas"/>
-          <w:sz w:val="18"/>
-          <w:szCs w:val="18"/>
-          <w:lang w:val="es-ES"/>
-        </w:rPr>
-        <w:t>'</w:t>
+        <w:t>&lt;NOMBRE&gt; ::= "nombre" ':' &lt;</w:t>
+      </w:r>
+      <w:r>
+        <w:rPr>
+          <w:rFonts w:ascii="Consolas" w:eastAsia="Consolas" w:hAnsi="Consolas" w:cs="Consolas"/>
+          <w:sz w:val="18"/>
+          <w:szCs w:val="18"/>
+          <w:lang w:val="es-ES"/>
+        </w:rPr>
+        <w:t>CADENA</w:t>
+      </w:r>
+      <w:r>
+        <w:rPr>
+          <w:rFonts w:ascii="Consolas" w:eastAsia="Consolas" w:hAnsi="Consolas" w:cs="Consolas"/>
+          <w:sz w:val="18"/>
+          <w:szCs w:val="18"/>
+          <w:lang w:val="es-ES"/>
+        </w:rPr>
+        <w:t>&gt; ';'</w:t>
+      </w:r>
+    </w:p>
+    <w:p>
+      <w:pPr>
+        <w:widowControl w:val="0"/>
+        <w:pBdr>
+          <w:top w:val="nil"/>
+          <w:left w:val="nil"/>
+          <w:bottom w:val="nil"/>
+          <w:right w:val="nil"/>
+          <w:between w:val="nil"/>
+        </w:pBdr>
+        <w:jc w:val="both"/>
+        <w:rPr>
+          <w:rFonts w:ascii="Consolas" w:eastAsia="Consolas" w:hAnsi="Consolas" w:cs="Consolas"/>
+          <w:sz w:val="18"/>
+          <w:szCs w:val="18"/>
+          <w:lang w:val="es-ES"/>
+        </w:rPr>
+      </w:pPr>
+      <w:r>
+        <w:rPr>
+          <w:rFonts w:ascii="Consolas" w:eastAsia="Consolas" w:hAnsi="Consolas" w:cs="Consolas"/>
+          <w:sz w:val="18"/>
+          <w:szCs w:val="18"/>
+          <w:lang w:val="es-ES"/>
+        </w:rPr>
+        <w:t>&lt;USUARIO&gt; ::= "usuario" ':' &lt;</w:t>
+      </w:r>
+      <w:r>
+        <w:rPr>
+          <w:rFonts w:ascii="Consolas" w:eastAsia="Consolas" w:hAnsi="Consolas" w:cs="Consolas"/>
+          <w:sz w:val="18"/>
+          <w:szCs w:val="18"/>
+          <w:lang w:val="es-ES"/>
+        </w:rPr>
+        <w:t>ID</w:t>
       </w:r>
       <w:bookmarkStart w:id="0" w:name="_GoBack"/>
       <w:bookmarkEnd w:id="0"/>
@@ -904,7 +206,687 @@
           <w:szCs w:val="18"/>
           <w:lang w:val="es-ES"/>
         </w:rPr>
-        <w:t>C'</w:t>
+        <w:t xml:space="preserve">&gt; ';' </w:t>
+      </w:r>
+    </w:p>
+    <w:p>
+      <w:pPr>
+        <w:widowControl w:val="0"/>
+        <w:pBdr>
+          <w:top w:val="nil"/>
+          <w:left w:val="nil"/>
+          <w:bottom w:val="nil"/>
+          <w:right w:val="nil"/>
+          <w:between w:val="nil"/>
+        </w:pBdr>
+        <w:jc w:val="both"/>
+        <w:rPr>
+          <w:rFonts w:ascii="Consolas" w:eastAsia="Consolas" w:hAnsi="Consolas" w:cs="Consolas"/>
+          <w:sz w:val="18"/>
+          <w:szCs w:val="18"/>
+          <w:lang w:val="es-ES"/>
+        </w:rPr>
+      </w:pPr>
+      <w:r>
+        <w:rPr>
+          <w:rFonts w:ascii="Consolas" w:eastAsia="Consolas" w:hAnsi="Consolas" w:cs="Consolas"/>
+          <w:sz w:val="18"/>
+          <w:szCs w:val="18"/>
+          <w:lang w:val="es-ES"/>
+        </w:rPr>
+        <w:t>&lt;RACIONES&gt; ::= "raciones" ':' &lt;NUMERO&gt; ';'</w:t>
+      </w:r>
+    </w:p>
+    <w:p>
+      <w:pPr>
+        <w:widowControl w:val="0"/>
+        <w:pBdr>
+          <w:top w:val="nil"/>
+          <w:left w:val="nil"/>
+          <w:bottom w:val="nil"/>
+          <w:right w:val="nil"/>
+          <w:between w:val="nil"/>
+        </w:pBdr>
+        <w:jc w:val="both"/>
+        <w:rPr>
+          <w:rFonts w:ascii="Consolas" w:eastAsia="Consolas" w:hAnsi="Consolas" w:cs="Consolas"/>
+          <w:sz w:val="18"/>
+          <w:szCs w:val="18"/>
+          <w:lang w:val="es-ES"/>
+        </w:rPr>
+      </w:pPr>
+      <w:r>
+        <w:rPr>
+          <w:rFonts w:ascii="Consolas" w:eastAsia="Consolas" w:hAnsi="Consolas" w:cs="Consolas"/>
+          <w:sz w:val="18"/>
+          <w:szCs w:val="18"/>
+          <w:lang w:val="es-ES"/>
+        </w:rPr>
+        <w:t xml:space="preserve">&lt;TIEMPO_TOTAL&gt; ::= "tiempo" ':' &lt;DURACION&gt; ';' </w:t>
+      </w:r>
+    </w:p>
+    <w:p>
+      <w:pPr>
+        <w:widowControl w:val="0"/>
+        <w:pBdr>
+          <w:top w:val="nil"/>
+          <w:left w:val="nil"/>
+          <w:bottom w:val="nil"/>
+          <w:right w:val="nil"/>
+          <w:between w:val="nil"/>
+        </w:pBdr>
+        <w:jc w:val="both"/>
+        <w:rPr>
+          <w:rFonts w:ascii="Consolas" w:eastAsia="Consolas" w:hAnsi="Consolas" w:cs="Consolas"/>
+          <w:sz w:val="18"/>
+          <w:szCs w:val="18"/>
+          <w:lang w:val="es-ES"/>
+        </w:rPr>
+      </w:pPr>
+      <w:r>
+        <w:rPr>
+          <w:rFonts w:ascii="Consolas" w:eastAsia="Consolas" w:hAnsi="Consolas" w:cs="Consolas"/>
+          <w:sz w:val="18"/>
+          <w:szCs w:val="18"/>
+          <w:lang w:val="es-ES"/>
+        </w:rPr>
+        <w:t>&lt;CALORIAS&gt; ::= "calorias" ':' &lt;NUMERO&gt; ';'</w:t>
+      </w:r>
+    </w:p>
+    <w:p>
+      <w:pPr>
+        <w:widowControl w:val="0"/>
+        <w:pBdr>
+          <w:top w:val="nil"/>
+          <w:left w:val="nil"/>
+          <w:bottom w:val="nil"/>
+          <w:right w:val="nil"/>
+          <w:between w:val="nil"/>
+        </w:pBdr>
+        <w:jc w:val="both"/>
+        <w:rPr>
+          <w:rFonts w:ascii="Consolas" w:eastAsia="Consolas" w:hAnsi="Consolas" w:cs="Consolas"/>
+          <w:sz w:val="18"/>
+          <w:szCs w:val="18"/>
+          <w:lang w:val="es-ES"/>
+        </w:rPr>
+      </w:pPr>
+      <w:r>
+        <w:rPr>
+          <w:rFonts w:ascii="Consolas" w:eastAsia="Consolas" w:hAnsi="Consolas" w:cs="Consolas"/>
+          <w:sz w:val="18"/>
+          <w:szCs w:val="18"/>
+          <w:lang w:val="es-ES"/>
+        </w:rPr>
+        <w:t>&lt;TIPO&gt; ::= "tipo" ':' &lt;CADENA&gt; ';'</w:t>
+      </w:r>
+    </w:p>
+    <w:p>
+      <w:pPr>
+        <w:widowControl w:val="0"/>
+        <w:pBdr>
+          <w:top w:val="nil"/>
+          <w:left w:val="nil"/>
+          <w:bottom w:val="nil"/>
+          <w:right w:val="nil"/>
+          <w:between w:val="nil"/>
+        </w:pBdr>
+        <w:jc w:val="both"/>
+        <w:rPr>
+          <w:rFonts w:ascii="Consolas" w:eastAsia="Consolas" w:hAnsi="Consolas" w:cs="Consolas"/>
+          <w:sz w:val="18"/>
+          <w:szCs w:val="18"/>
+          <w:lang w:val="es-ES"/>
+        </w:rPr>
+      </w:pPr>
+      <w:r>
+        <w:rPr>
+          <w:rFonts w:ascii="Consolas" w:eastAsia="Consolas" w:hAnsi="Consolas" w:cs="Consolas"/>
+          <w:sz w:val="18"/>
+          <w:szCs w:val="18"/>
+          <w:lang w:val="es-ES"/>
+        </w:rPr>
+        <w:t>&lt;COCINA&gt; ::= "cocina" ':' &lt;CADENA&gt; ';'</w:t>
+      </w:r>
+    </w:p>
+    <w:p>
+      <w:pPr>
+        <w:widowControl w:val="0"/>
+        <w:pBdr>
+          <w:top w:val="nil"/>
+          <w:left w:val="nil"/>
+          <w:bottom w:val="nil"/>
+          <w:right w:val="nil"/>
+          <w:between w:val="nil"/>
+        </w:pBdr>
+        <w:jc w:val="both"/>
+        <w:rPr>
+          <w:rFonts w:ascii="Consolas" w:eastAsia="Consolas" w:hAnsi="Consolas" w:cs="Consolas"/>
+          <w:sz w:val="18"/>
+          <w:szCs w:val="18"/>
+          <w:lang w:val="es-ES"/>
+        </w:rPr>
+      </w:pPr>
+    </w:p>
+    <w:p>
+      <w:pPr>
+        <w:widowControl w:val="0"/>
+        <w:pBdr>
+          <w:top w:val="nil"/>
+          <w:left w:val="nil"/>
+          <w:bottom w:val="nil"/>
+          <w:right w:val="nil"/>
+          <w:between w:val="nil"/>
+        </w:pBdr>
+        <w:jc w:val="both"/>
+        <w:rPr>
+          <w:rFonts w:ascii="Consolas" w:eastAsia="Consolas" w:hAnsi="Consolas" w:cs="Consolas"/>
+          <w:sz w:val="18"/>
+          <w:szCs w:val="18"/>
+          <w:lang w:val="es-ES"/>
+        </w:rPr>
+      </w:pPr>
+      <w:r>
+        <w:rPr>
+          <w:rFonts w:ascii="Consolas" w:eastAsia="Consolas" w:hAnsi="Consolas" w:cs="Consolas"/>
+          <w:sz w:val="18"/>
+          <w:szCs w:val="18"/>
+          <w:lang w:val="es-ES"/>
+        </w:rPr>
+        <w:t>&lt;INSTRUCCION&gt;  ::= (&lt;PROGRAMAR&gt; | &lt;ANADIR&gt; | &lt;CALENTAR&gt; | &lt;REMOVER&gt; | &lt;ACCION_USUARIO&gt; | &lt;SACAR&gt;) ';'</w:t>
+      </w:r>
+    </w:p>
+    <w:p>
+      <w:pPr>
+        <w:widowControl w:val="0"/>
+        <w:pBdr>
+          <w:top w:val="nil"/>
+          <w:left w:val="nil"/>
+          <w:bottom w:val="nil"/>
+          <w:right w:val="nil"/>
+          <w:between w:val="nil"/>
+        </w:pBdr>
+        <w:jc w:val="both"/>
+        <w:rPr>
+          <w:rFonts w:ascii="Consolas" w:eastAsia="Consolas" w:hAnsi="Consolas" w:cs="Consolas"/>
+          <w:sz w:val="18"/>
+          <w:szCs w:val="18"/>
+          <w:lang w:val="es-ES"/>
+        </w:rPr>
+      </w:pPr>
+      <w:r>
+        <w:rPr>
+          <w:rFonts w:ascii="Consolas" w:eastAsia="Consolas" w:hAnsi="Consolas" w:cs="Consolas"/>
+          <w:sz w:val="18"/>
+          <w:szCs w:val="18"/>
+          <w:lang w:val="es-ES"/>
+        </w:rPr>
+        <w:t>&lt;PROGRAMAR&gt;   ::= "programar" '(' &lt;TEMPERATURA&gt; ',' &lt;VELOCIDAD&gt; ',' &lt;TEMPORIZADOR&gt; [',' "inverso"] ')'</w:t>
+      </w:r>
+    </w:p>
+    <w:p>
+      <w:pPr>
+        <w:widowControl w:val="0"/>
+        <w:pBdr>
+          <w:top w:val="nil"/>
+          <w:left w:val="nil"/>
+          <w:bottom w:val="nil"/>
+          <w:right w:val="nil"/>
+          <w:between w:val="nil"/>
+        </w:pBdr>
+        <w:jc w:val="both"/>
+        <w:rPr>
+          <w:rFonts w:ascii="Consolas" w:eastAsia="Consolas" w:hAnsi="Consolas" w:cs="Consolas"/>
+          <w:sz w:val="18"/>
+          <w:szCs w:val="18"/>
+          <w:lang w:val="es-ES"/>
+        </w:rPr>
+      </w:pPr>
+      <w:r>
+        <w:rPr>
+          <w:rFonts w:ascii="Consolas" w:eastAsia="Consolas" w:hAnsi="Consolas" w:cs="Consolas"/>
+          <w:sz w:val="18"/>
+          <w:szCs w:val="18"/>
+          <w:lang w:val="es-ES"/>
+        </w:rPr>
+        <w:t>&lt;CALENTAR&gt;       ::= "calentar" '(' &lt;TEMPERATURA&gt; ',' &lt;TEMPORIZADOR&gt; ')'</w:t>
+      </w:r>
+    </w:p>
+    <w:p>
+      <w:pPr>
+        <w:widowControl w:val="0"/>
+        <w:pBdr>
+          <w:top w:val="nil"/>
+          <w:left w:val="nil"/>
+          <w:bottom w:val="nil"/>
+          <w:right w:val="nil"/>
+          <w:between w:val="nil"/>
+        </w:pBdr>
+        <w:jc w:val="both"/>
+        <w:rPr>
+          <w:rFonts w:ascii="Consolas" w:eastAsia="Consolas" w:hAnsi="Consolas" w:cs="Consolas"/>
+          <w:sz w:val="18"/>
+          <w:szCs w:val="18"/>
+          <w:lang w:val="es-ES"/>
+        </w:rPr>
+      </w:pPr>
+      <w:r>
+        <w:rPr>
+          <w:rFonts w:ascii="Consolas" w:eastAsia="Consolas" w:hAnsi="Consolas" w:cs="Consolas"/>
+          <w:sz w:val="18"/>
+          <w:szCs w:val="18"/>
+          <w:lang w:val="es-ES"/>
+        </w:rPr>
+        <w:t>&lt;REMOVER&gt;        ::= "remover" '(' &lt;VELOCIDAD&gt; ',' &lt;TEMPORIZADOR&gt; [',' "inverso"] ')'</w:t>
+      </w:r>
+    </w:p>
+    <w:p>
+      <w:pPr>
+        <w:widowControl w:val="0"/>
+        <w:pBdr>
+          <w:top w:val="nil"/>
+          <w:left w:val="nil"/>
+          <w:bottom w:val="nil"/>
+          <w:right w:val="nil"/>
+          <w:between w:val="nil"/>
+        </w:pBdr>
+        <w:jc w:val="both"/>
+        <w:rPr>
+          <w:rFonts w:ascii="Consolas" w:eastAsia="Consolas" w:hAnsi="Consolas" w:cs="Consolas"/>
+          <w:sz w:val="18"/>
+          <w:szCs w:val="18"/>
+          <w:lang w:val="es-ES"/>
+        </w:rPr>
+      </w:pPr>
+      <w:r>
+        <w:rPr>
+          <w:rFonts w:ascii="Consolas" w:eastAsia="Consolas" w:hAnsi="Consolas" w:cs="Consolas"/>
+          <w:sz w:val="18"/>
+          <w:szCs w:val="18"/>
+          <w:lang w:val="es-ES"/>
+        </w:rPr>
+        <w:t>&lt;ACCION_USUARIO&gt; ::= '"' &lt;CADENA&gt; '"'</w:t>
+      </w:r>
+    </w:p>
+    <w:p>
+      <w:pPr>
+        <w:widowControl w:val="0"/>
+        <w:pBdr>
+          <w:top w:val="nil"/>
+          <w:left w:val="nil"/>
+          <w:bottom w:val="nil"/>
+          <w:right w:val="nil"/>
+          <w:between w:val="nil"/>
+        </w:pBdr>
+        <w:jc w:val="both"/>
+        <w:rPr>
+          <w:rFonts w:ascii="Consolas" w:eastAsia="Consolas" w:hAnsi="Consolas" w:cs="Consolas"/>
+          <w:sz w:val="18"/>
+          <w:szCs w:val="18"/>
+          <w:lang w:val="es-ES"/>
+        </w:rPr>
+      </w:pPr>
+      <w:r>
+        <w:rPr>
+          <w:rFonts w:ascii="Consolas" w:eastAsia="Consolas" w:hAnsi="Consolas" w:cs="Consolas"/>
+          <w:sz w:val="18"/>
+          <w:szCs w:val="18"/>
+          <w:lang w:val="es-ES"/>
+        </w:rPr>
+        <w:t>&lt;ANADIR&gt;         ::= "anadir" '(' (&lt;INGREDIENTE&gt; | &lt;CADENA&gt;) ')'</w:t>
+      </w:r>
+    </w:p>
+    <w:p>
+      <w:pPr>
+        <w:widowControl w:val="0"/>
+        <w:pBdr>
+          <w:top w:val="nil"/>
+          <w:left w:val="nil"/>
+          <w:bottom w:val="nil"/>
+          <w:right w:val="nil"/>
+          <w:between w:val="nil"/>
+        </w:pBdr>
+        <w:jc w:val="both"/>
+        <w:rPr>
+          <w:rFonts w:ascii="Consolas" w:eastAsia="Consolas" w:hAnsi="Consolas" w:cs="Consolas"/>
+          <w:sz w:val="18"/>
+          <w:szCs w:val="18"/>
+          <w:lang w:val="es-ES"/>
+        </w:rPr>
+      </w:pPr>
+      <w:r>
+        <w:rPr>
+          <w:rFonts w:ascii="Consolas" w:eastAsia="Consolas" w:hAnsi="Consolas" w:cs="Consolas"/>
+          <w:sz w:val="18"/>
+          <w:szCs w:val="18"/>
+          <w:lang w:val="es-ES"/>
+        </w:rPr>
+        <w:t>&lt;SACAR&gt;          ::= "sacar" '(' &lt;CADENA&gt; ')'</w:t>
+      </w:r>
+    </w:p>
+    <w:p>
+      <w:pPr>
+        <w:widowControl w:val="0"/>
+        <w:pBdr>
+          <w:top w:val="nil"/>
+          <w:left w:val="nil"/>
+          <w:bottom w:val="nil"/>
+          <w:right w:val="nil"/>
+          <w:between w:val="nil"/>
+        </w:pBdr>
+        <w:jc w:val="both"/>
+        <w:rPr>
+          <w:rFonts w:ascii="Consolas" w:eastAsia="Consolas" w:hAnsi="Consolas" w:cs="Consolas"/>
+          <w:sz w:val="18"/>
+          <w:szCs w:val="18"/>
+          <w:lang w:val="es-ES"/>
+        </w:rPr>
+      </w:pPr>
+      <w:r>
+        <w:rPr>
+          <w:rFonts w:ascii="Consolas" w:eastAsia="Consolas" w:hAnsi="Consolas" w:cs="Consolas"/>
+          <w:sz w:val="18"/>
+          <w:szCs w:val="18"/>
+          <w:lang w:val="es-ES"/>
+        </w:rPr>
+        <w:t>&lt;TEMPERATURA&gt;    ::= (&lt;TEMP&gt; | "varoma")</w:t>
+      </w:r>
+    </w:p>
+    <w:p>
+      <w:pPr>
+        <w:widowControl w:val="0"/>
+        <w:pBdr>
+          <w:top w:val="nil"/>
+          <w:left w:val="nil"/>
+          <w:bottom w:val="nil"/>
+          <w:right w:val="nil"/>
+          <w:between w:val="nil"/>
+        </w:pBdr>
+        <w:jc w:val="both"/>
+        <w:rPr>
+          <w:rFonts w:ascii="Consolas" w:eastAsia="Consolas" w:hAnsi="Consolas" w:cs="Consolas"/>
+          <w:sz w:val="18"/>
+          <w:szCs w:val="18"/>
+          <w:lang w:val="es-ES"/>
+        </w:rPr>
+      </w:pPr>
+      <w:r>
+        <w:rPr>
+          <w:rFonts w:ascii="Consolas" w:eastAsia="Consolas" w:hAnsi="Consolas" w:cs="Consolas"/>
+          <w:sz w:val="18"/>
+          <w:szCs w:val="18"/>
+          <w:lang w:val="es-ES"/>
+        </w:rPr>
+        <w:t>&lt;VELOCIDAD&gt;      ::= (&lt;NUMERO&gt; | "cuchara" | "espiga" | "turbo")</w:t>
+      </w:r>
+    </w:p>
+    <w:p>
+      <w:pPr>
+        <w:widowControl w:val="0"/>
+        <w:pBdr>
+          <w:top w:val="nil"/>
+          <w:left w:val="nil"/>
+          <w:bottom w:val="nil"/>
+          <w:right w:val="nil"/>
+          <w:between w:val="nil"/>
+        </w:pBdr>
+        <w:jc w:val="both"/>
+        <w:rPr>
+          <w:rFonts w:ascii="Consolas" w:eastAsia="Consolas" w:hAnsi="Consolas" w:cs="Consolas"/>
+          <w:sz w:val="18"/>
+          <w:szCs w:val="18"/>
+          <w:lang w:val="es-ES"/>
+        </w:rPr>
+      </w:pPr>
+      <w:r>
+        <w:rPr>
+          <w:rFonts w:ascii="Consolas" w:eastAsia="Consolas" w:hAnsi="Consolas" w:cs="Consolas"/>
+          <w:sz w:val="18"/>
+          <w:szCs w:val="18"/>
+          <w:lang w:val="es-ES"/>
+        </w:rPr>
+        <w:t>&lt;INGREDIENTE&gt;    ::= &lt;CANTIDAD&gt; &lt;CADENA&gt; ';'</w:t>
+      </w:r>
+    </w:p>
+    <w:p>
+      <w:pPr>
+        <w:widowControl w:val="0"/>
+        <w:pBdr>
+          <w:top w:val="nil"/>
+          <w:left w:val="nil"/>
+          <w:bottom w:val="nil"/>
+          <w:right w:val="nil"/>
+          <w:between w:val="nil"/>
+        </w:pBdr>
+        <w:jc w:val="both"/>
+        <w:rPr>
+          <w:rFonts w:ascii="Consolas" w:eastAsia="Consolas" w:hAnsi="Consolas" w:cs="Consolas"/>
+          <w:sz w:val="18"/>
+          <w:szCs w:val="18"/>
+          <w:lang w:val="es-ES"/>
+        </w:rPr>
+      </w:pPr>
+      <w:r>
+        <w:rPr>
+          <w:rFonts w:ascii="Consolas" w:eastAsia="Consolas" w:hAnsi="Consolas" w:cs="Consolas"/>
+          <w:sz w:val="18"/>
+          <w:szCs w:val="18"/>
+          <w:lang w:val="es-ES"/>
+        </w:rPr>
+        <w:t>&lt;CANTIDAD&gt;       ::= (&lt;NUMERO&gt; ('l' | 'ml' | 'g' | 'cucharada' | 'ud') | "al_gusto")</w:t>
+      </w:r>
+    </w:p>
+    <w:p>
+      <w:pPr>
+        <w:widowControl w:val="0"/>
+        <w:pBdr>
+          <w:top w:val="nil"/>
+          <w:left w:val="nil"/>
+          <w:bottom w:val="nil"/>
+          <w:right w:val="nil"/>
+          <w:between w:val="nil"/>
+        </w:pBdr>
+        <w:jc w:val="both"/>
+        <w:rPr>
+          <w:rFonts w:ascii="Consolas" w:eastAsia="Consolas" w:hAnsi="Consolas" w:cs="Consolas"/>
+          <w:sz w:val="18"/>
+          <w:szCs w:val="18"/>
+          <w:lang w:val="es-ES"/>
+        </w:rPr>
+      </w:pPr>
+    </w:p>
+    <w:p>
+      <w:pPr>
+        <w:widowControl w:val="0"/>
+        <w:pBdr>
+          <w:top w:val="nil"/>
+          <w:left w:val="nil"/>
+          <w:bottom w:val="nil"/>
+          <w:right w:val="nil"/>
+          <w:between w:val="nil"/>
+        </w:pBdr>
+        <w:jc w:val="both"/>
+        <w:rPr>
+          <w:rFonts w:ascii="Consolas" w:eastAsia="Consolas" w:hAnsi="Consolas" w:cs="Consolas"/>
+          <w:sz w:val="18"/>
+          <w:szCs w:val="18"/>
+          <w:lang w:val="es-ES"/>
+        </w:rPr>
+      </w:pPr>
+      <w:r>
+        <w:rPr>
+          <w:rFonts w:ascii="Consolas" w:eastAsia="Consolas" w:hAnsi="Consolas" w:cs="Consolas"/>
+          <w:sz w:val="18"/>
+          <w:szCs w:val="18"/>
+          <w:lang w:val="es-ES"/>
+        </w:rPr>
+        <w:t>&lt;ID&gt; ::= ('A' | ... | 'Z' | 'a' | ... | 'z') {('A' | ... | 'Z' | 'a' | ... | 'z'  | '0' | ... | '9')}</w:t>
+      </w:r>
+    </w:p>
+    <w:p>
+      <w:pPr>
+        <w:widowControl w:val="0"/>
+        <w:pBdr>
+          <w:top w:val="nil"/>
+          <w:left w:val="nil"/>
+          <w:bottom w:val="nil"/>
+          <w:right w:val="nil"/>
+          <w:between w:val="nil"/>
+        </w:pBdr>
+        <w:jc w:val="both"/>
+        <w:rPr>
+          <w:rFonts w:ascii="Consolas" w:eastAsia="Consolas" w:hAnsi="Consolas" w:cs="Consolas"/>
+          <w:sz w:val="18"/>
+          <w:szCs w:val="18"/>
+        </w:rPr>
+      </w:pPr>
+      <w:r>
+        <w:rPr>
+          <w:rFonts w:ascii="Consolas" w:eastAsia="Consolas" w:hAnsi="Consolas" w:cs="Consolas"/>
+          <w:sz w:val="18"/>
+          <w:szCs w:val="18"/>
+          <w:lang w:val="es-ES"/>
+        </w:rPr>
+        <w:t xml:space="preserve">&lt;CADENA&gt; ::= '"' ('A' | ... | 'Z' | 'a' | ... | 'z' | '0' | ... | '9') {('A' | ... </w:t>
+      </w:r>
+      <w:r>
+        <w:rPr>
+          <w:rFonts w:ascii="Consolas" w:eastAsia="Consolas" w:hAnsi="Consolas" w:cs="Consolas"/>
+          <w:sz w:val="18"/>
+          <w:szCs w:val="18"/>
+        </w:rPr>
+        <w:t>| 'Z' | 'a' | ... | 'z' | '0' | ... | '9' | &lt;BLANCO&gt;)} '"'</w:t>
+      </w:r>
+    </w:p>
+    <w:p>
+      <w:pPr>
+        <w:widowControl w:val="0"/>
+        <w:pBdr>
+          <w:top w:val="nil"/>
+          <w:left w:val="nil"/>
+          <w:bottom w:val="nil"/>
+          <w:right w:val="nil"/>
+          <w:between w:val="nil"/>
+        </w:pBdr>
+        <w:jc w:val="both"/>
+        <w:rPr>
+          <w:rFonts w:ascii="Consolas" w:eastAsia="Consolas" w:hAnsi="Consolas" w:cs="Consolas"/>
+          <w:sz w:val="18"/>
+          <w:szCs w:val="18"/>
+        </w:rPr>
+      </w:pPr>
+    </w:p>
+    <w:p>
+      <w:pPr>
+        <w:widowControl w:val="0"/>
+        <w:pBdr>
+          <w:top w:val="nil"/>
+          <w:left w:val="nil"/>
+          <w:bottom w:val="nil"/>
+          <w:right w:val="nil"/>
+          <w:between w:val="nil"/>
+        </w:pBdr>
+        <w:jc w:val="both"/>
+        <w:rPr>
+          <w:rFonts w:ascii="Consolas" w:eastAsia="Consolas" w:hAnsi="Consolas" w:cs="Consolas"/>
+          <w:sz w:val="18"/>
+          <w:szCs w:val="18"/>
+          <w:lang w:val="es-ES"/>
+        </w:rPr>
+      </w:pPr>
+      <w:r>
+        <w:rPr>
+          <w:rFonts w:ascii="Consolas" w:eastAsia="Consolas" w:hAnsi="Consolas" w:cs="Consolas"/>
+          <w:sz w:val="18"/>
+          <w:szCs w:val="18"/>
+          <w:lang w:val="es-ES"/>
+        </w:rPr>
+        <w:t>&lt;DURACION&gt; ::= [&lt;NUMERO&gt; 'h'] &lt;NUMERO&gt; 'm'</w:t>
+      </w:r>
+    </w:p>
+    <w:p>
+      <w:pPr>
+        <w:widowControl w:val="0"/>
+        <w:jc w:val="both"/>
+        <w:rPr>
+          <w:rFonts w:ascii="Consolas" w:eastAsia="Consolas" w:hAnsi="Consolas" w:cs="Consolas"/>
+          <w:sz w:val="18"/>
+          <w:szCs w:val="18"/>
+          <w:lang w:val="es-ES"/>
+        </w:rPr>
+      </w:pPr>
+      <w:r>
+        <w:rPr>
+          <w:rFonts w:ascii="Consolas" w:eastAsia="Consolas" w:hAnsi="Consolas" w:cs="Consolas"/>
+          <w:sz w:val="18"/>
+          <w:szCs w:val="18"/>
+          <w:lang w:val="es-ES"/>
+        </w:rPr>
+        <w:t>&lt;TEMPORIZADOR&gt; ::= &lt;DIGITO&gt; &lt;DIGITO&gt; ':' &lt;DIGITO&gt; &lt;DIGITO&gt;</w:t>
+      </w:r>
+    </w:p>
+    <w:p>
+      <w:pPr>
+        <w:widowControl w:val="0"/>
+        <w:pBdr>
+          <w:top w:val="nil"/>
+          <w:left w:val="nil"/>
+          <w:bottom w:val="nil"/>
+          <w:right w:val="nil"/>
+          <w:between w:val="nil"/>
+        </w:pBdr>
+        <w:jc w:val="both"/>
+        <w:rPr>
+          <w:rFonts w:ascii="Consolas" w:eastAsia="Consolas" w:hAnsi="Consolas" w:cs="Consolas"/>
+          <w:sz w:val="18"/>
+          <w:szCs w:val="18"/>
+          <w:lang w:val="es-ES"/>
+        </w:rPr>
+      </w:pPr>
+      <w:r>
+        <w:rPr>
+          <w:rFonts w:ascii="Consolas" w:eastAsia="Consolas" w:hAnsi="Consolas" w:cs="Consolas"/>
+          <w:sz w:val="18"/>
+          <w:szCs w:val="18"/>
+          <w:lang w:val="es-ES"/>
+        </w:rPr>
+        <w:t xml:space="preserve">&lt;TEMP&gt; ::= &lt;NUMERO&gt; </w:t>
+      </w:r>
+      <w:r>
+        <w:rPr>
+          <w:rFonts w:ascii="Consolas" w:eastAsia="Consolas" w:hAnsi="Consolas" w:cs="Consolas"/>
+          <w:sz w:val="18"/>
+          <w:szCs w:val="18"/>
+          <w:lang w:val="es-ES"/>
+        </w:rPr>
+        <w:t xml:space="preserve">[º | </w:t>
+      </w:r>
+      <w:r>
+        <w:rPr>
+          <w:rFonts w:eastAsia="Consolas"/>
+          <w:sz w:val="18"/>
+          <w:szCs w:val="18"/>
+          <w:lang w:val="es-ES"/>
+        </w:rPr>
+        <w:t>º</w:t>
+      </w:r>
+      <w:r>
+        <w:rPr>
+          <w:rFonts w:ascii="Consolas" w:eastAsia="Consolas" w:hAnsi="Consolas" w:cs="Consolas"/>
+          <w:sz w:val="18"/>
+          <w:szCs w:val="18"/>
+          <w:lang w:val="es-ES"/>
+        </w:rPr>
+        <w:t xml:space="preserve">] </w:t>
+      </w:r>
+      <w:r>
+        <w:rPr>
+          <w:rFonts w:ascii="Consolas" w:eastAsia="Consolas" w:hAnsi="Consolas" w:cs="Consolas"/>
+          <w:sz w:val="18"/>
+          <w:szCs w:val="18"/>
+          <w:lang w:val="es-ES"/>
+        </w:rPr>
+        <w:t>'C'</w:t>
       </w:r>
     </w:p>
     <w:p>

</xml_diff>